<commit_message>
temp_phone removed, WhatsApp exists function
</commit_message>
<xml_diff>
--- a/LMS/user_manager/static/user_manager/docs/Открепительный талон.docx
+++ b/LMS/user_manager/static/user_manager/docs/Открепительный талон.docx
@@ -51,7 +51,7 @@
                 <w:szCs w:val="28"/>
               </w:rPr>
               <w:drawing>
-                <wp:inline distT="0" distB="0" distL="0" distR="0" wp14:anchorId="120591C0" wp14:editId="2BA1D922">
+                <wp:inline distT="0" distB="0" distL="0" distR="0" wp14:anchorId="120591C0" wp14:editId="09C59A80">
                   <wp:extent cx="1119180" cy="3111901"/>
                   <wp:effectExtent l="0" t="0" r="0" b="0"/>
                   <wp:docPr id="2056561326" name="Picture 1" descr="A purple and white logo&#10;&#10;Description automatically generated"/>
@@ -153,7 +153,6 @@
                     <w:rPr>
                       <w:sz w:val="28"/>
                       <w:szCs w:val="28"/>
-                      <w:lang w:val="en-US"/>
                     </w:rPr>
                   </w:pPr>
                   <w:r>
@@ -198,21 +197,11 @@
                     </w:rPr>
                     <w:t>{</w:t>
                   </w:r>
-                  <w:proofErr w:type="spellStart"/>
-                  <w:r>
-                    <w:rPr>
-                      <w:u w:val="thick"/>
-                      <w:lang w:val="en-US"/>
-                    </w:rPr>
-                    <w:t>Last_Name</w:t>
-                  </w:r>
-                  <w:proofErr w:type="spellEnd"/>
-                  <w:r>
-                    <w:rPr>
-                      <w:u w:val="thick"/>
-                      <w:lang w:val="en-US"/>
-                    </w:rPr>
-                    <w:t>}</w:t>
+                  <w:r>
+                    <w:rPr>
+                      <w:u w:val="thick"/>
+                    </w:rPr>
+                    <w:t>Last_Name}</w:t>
                   </w:r>
                   <w:r>
                     <w:rPr>
@@ -291,20 +280,12 @@
                     </w:rPr>
                     <w:t>Fir</w:t>
                   </w:r>
-                  <w:r>
-                    <w:rPr>
-                      <w:u w:val="thick"/>
-                      <w:lang w:val="en-US"/>
-                    </w:rPr>
-                    <w:t>st_Name</w:t>
-                  </w:r>
                   <w:proofErr w:type="spellEnd"/>
                   <w:r>
                     <w:rPr>
                       <w:u w:val="thick"/>
-                      <w:lang w:val="en-US"/>
-                    </w:rPr>
-                    <w:t>}</w:t>
+                    </w:rPr>
+                    <w:t>st_Name}</w:t>
                   </w:r>
                   <w:r>
                     <w:rPr>
@@ -377,21 +358,11 @@
                     </w:rPr>
                     <w:t>{</w:t>
                   </w:r>
-                  <w:proofErr w:type="spellStart"/>
-                  <w:r>
-                    <w:rPr>
-                      <w:u w:val="thick"/>
-                      <w:lang w:val="en-US"/>
-                    </w:rPr>
-                    <w:t>Patronim</w:t>
-                  </w:r>
-                  <w:proofErr w:type="spellEnd"/>
-                  <w:r>
-                    <w:rPr>
-                      <w:u w:val="thick"/>
-                      <w:lang w:val="en-US"/>
-                    </w:rPr>
-                    <w:t>}</w:t>
+                  <w:r>
+                    <w:rPr>
+                      <w:u w:val="thick"/>
+                    </w:rPr>
+                    <w:t>Patronim}</w:t>
                   </w:r>
                   <w:r>
                     <w:rPr>
@@ -515,27 +486,16 @@
                   </w:tcBorders>
                 </w:tcPr>
                 <w:p>
-                  <w:pPr>
-                    <w:rPr>
-                      <w:lang w:val="en-US"/>
-                    </w:rPr>
-                  </w:pPr>
                   <w:r>
                     <w:t xml:space="preserve">Оқу </w:t>
                   </w:r>
                   <w:r>
-                    <w:rPr>
-                      <w:lang w:val="ru-RU"/>
-                    </w:rPr>
                     <w:t>Т</w:t>
                   </w:r>
                   <w:r>
                     <w:t>ілі</w:t>
                   </w:r>
                   <w:r>
-                    <w:rPr>
-                      <w:lang w:val="ru-RU"/>
-                    </w:rPr>
                     <w:t xml:space="preserve"> </w:t>
                   </w:r>
                 </w:p>
@@ -560,7 +520,6 @@
                   <w:r>
                     <w:rPr>
                       <w:u w:val="thick"/>
-                      <w:lang w:val="en-US"/>
                     </w:rPr>
                     <w:t>{{lang}}</w:t>
                   </w:r>
@@ -604,7 +563,6 @@
                     <w:jc w:val="center"/>
                     <w:rPr>
                       <w:u w:val="thick"/>
-                      <w:lang w:val="en-US"/>
                     </w:rPr>
                   </w:pPr>
                   <w:r>
@@ -749,9 +707,134 @@
                   <w:pPr>
                     <w:rPr>
                       <w:u w:val="thick"/>
-                      <w:lang w:val="en-US"/>
                     </w:rPr>
                   </w:pPr>
+                  <w:r>
+                    <w:rPr>
+                      <w:noProof/>
+                      <w:lang w:val="kk-KZ"/>
+                    </w:rPr>
+                    <w:drawing>
+                      <wp:anchor distT="0" distB="0" distL="114300" distR="114300" simplePos="0" relativeHeight="251661312" behindDoc="0" locked="0" layoutInCell="1" allowOverlap="1" wp14:anchorId="19F7448F" wp14:editId="1AD21D95">
+                        <wp:simplePos x="0" y="0"/>
+                        <wp:positionH relativeFrom="column">
+                          <wp:posOffset>1066569</wp:posOffset>
+                        </wp:positionH>
+                        <wp:positionV relativeFrom="paragraph">
+                          <wp:posOffset>-277435</wp:posOffset>
+                        </wp:positionV>
+                        <wp:extent cx="1021174" cy="655320"/>
+                        <wp:effectExtent l="0" t="0" r="0" b="5080"/>
+                        <wp:wrapNone/>
+                        <wp:docPr id="119920437" name="Picture 4" descr="A close up of a name&#10;&#10;AI-generated content may be incorrect."/>
+                        <wp:cNvGraphicFramePr>
+                          <a:graphicFrameLocks xmlns:a="http://schemas.openxmlformats.org/drawingml/2006/main" noChangeAspect="1"/>
+                        </wp:cNvGraphicFramePr>
+                        <a:graphic xmlns:a="http://schemas.openxmlformats.org/drawingml/2006/main">
+                          <a:graphicData uri="http://schemas.openxmlformats.org/drawingml/2006/picture">
+                            <pic:pic xmlns:pic="http://schemas.openxmlformats.org/drawingml/2006/picture">
+                              <pic:nvPicPr>
+                                <pic:cNvPr id="119920437" name="Picture 4" descr="A close up of a name&#10;&#10;AI-generated content may be incorrect."/>
+                                <pic:cNvPicPr/>
+                              </pic:nvPicPr>
+                              <pic:blipFill>
+                                <a:blip r:embed="rId5" cstate="print">
+                                  <a:extLst>
+                                    <a:ext uri="{28A0092B-C50C-407E-A947-70E740481C1C}">
+                                      <a14:useLocalDpi xmlns:a14="http://schemas.microsoft.com/office/drawing/2010/main" val="0"/>
+                                    </a:ext>
+                                  </a:extLst>
+                                </a:blip>
+                                <a:stretch>
+                                  <a:fillRect/>
+                                </a:stretch>
+                              </pic:blipFill>
+                              <pic:spPr>
+                                <a:xfrm>
+                                  <a:off x="0" y="0"/>
+                                  <a:ext cx="1021174" cy="655320"/>
+                                </a:xfrm>
+                                <a:prstGeom prst="rect">
+                                  <a:avLst/>
+                                </a:prstGeom>
+                              </pic:spPr>
+                            </pic:pic>
+                          </a:graphicData>
+                        </a:graphic>
+                        <wp14:sizeRelH relativeFrom="page">
+                          <wp14:pctWidth>0</wp14:pctWidth>
+                        </wp14:sizeRelH>
+                        <wp14:sizeRelV relativeFrom="page">
+                          <wp14:pctHeight>0</wp14:pctHeight>
+                        </wp14:sizeRelV>
+                      </wp:anchor>
+                    </w:drawing>
+                  </w:r>
+                  <w:r>
+                    <w:rPr>
+                      <w:b/>
+                      <w:bCs/>
+                      <w:noProof/>
+                      <w:sz w:val="28"/>
+                      <w:szCs w:val="28"/>
+                      <w:lang w:val="ru-RU"/>
+                    </w:rPr>
+                    <w:drawing>
+                      <wp:anchor distT="0" distB="0" distL="114300" distR="114300" simplePos="0" relativeHeight="251659264" behindDoc="0" locked="0" layoutInCell="1" allowOverlap="1" wp14:anchorId="6C5506E9" wp14:editId="452D04D1">
+                        <wp:simplePos x="0" y="0"/>
+                        <wp:positionH relativeFrom="column">
+                          <wp:posOffset>1875155</wp:posOffset>
+                        </wp:positionH>
+                        <wp:positionV relativeFrom="paragraph">
+                          <wp:posOffset>-534329</wp:posOffset>
+                        </wp:positionV>
+                        <wp:extent cx="1046830" cy="1178613"/>
+                        <wp:effectExtent l="0" t="0" r="0" b="2540"/>
+                        <wp:wrapNone/>
+                        <wp:docPr id="149178644" name="Picture 2" descr="A circular blue and white text&#10;&#10;AI-generated content may be incorrect."/>
+                        <wp:cNvGraphicFramePr>
+                          <a:graphicFrameLocks xmlns:a="http://schemas.openxmlformats.org/drawingml/2006/main" noChangeAspect="1"/>
+                        </wp:cNvGraphicFramePr>
+                        <a:graphic xmlns:a="http://schemas.openxmlformats.org/drawingml/2006/main">
+                          <a:graphicData uri="http://schemas.openxmlformats.org/drawingml/2006/picture">
+                            <pic:pic xmlns:pic="http://schemas.openxmlformats.org/drawingml/2006/picture">
+                              <pic:nvPicPr>
+                                <pic:cNvPr id="149178644" name="Picture 2" descr="A circular blue and white text&#10;&#10;AI-generated content may be incorrect."/>
+                                <pic:cNvPicPr/>
+                              </pic:nvPicPr>
+                              <pic:blipFill>
+                                <a:blip r:embed="rId6" cstate="print">
+                                  <a:extLst>
+                                    <a:ext uri="{28A0092B-C50C-407E-A947-70E740481C1C}">
+                                      <a14:useLocalDpi xmlns:a14="http://schemas.microsoft.com/office/drawing/2010/main" val="0"/>
+                                    </a:ext>
+                                  </a:extLst>
+                                </a:blip>
+                                <a:stretch>
+                                  <a:fillRect/>
+                                </a:stretch>
+                              </pic:blipFill>
+                              <pic:spPr>
+                                <a:xfrm>
+                                  <a:off x="0" y="0"/>
+                                  <a:ext cx="1046830" cy="1178613"/>
+                                </a:xfrm>
+                                <a:prstGeom prst="rect">
+                                  <a:avLst/>
+                                </a:prstGeom>
+                              </pic:spPr>
+                            </pic:pic>
+                          </a:graphicData>
+                        </a:graphic>
+                        <wp14:sizeRelH relativeFrom="page">
+                          <wp14:pctWidth>0</wp14:pctWidth>
+                        </wp14:sizeRelH>
+                        <wp14:sizeRelV relativeFrom="page">
+                          <wp14:pctHeight>0</wp14:pctHeight>
+                        </wp14:sizeRelV>
+                      </wp:anchor>
+                    </w:drawing>
+                  </w:r>
                   <w:r>
                     <w:rPr>
                       <w:u w:val="thick"/>
@@ -788,7 +871,6 @@
           <w:bCs/>
           <w:sz w:val="28"/>
           <w:szCs w:val="28"/>
-          <w:lang w:val="ru-RU"/>
         </w:rPr>
       </w:pPr>
     </w:p>

</xml_diff>